<commit_message>
dividing based on split ratio
</commit_message>
<xml_diff>
--- a/Features.docx
+++ b/Features.docx
@@ -1,6 +1,6 @@
 
 <file path=word/document.xml><?xml version="1.0" encoding="utf-8"?>
-<w:document xmlns:wpc="http://schemas.microsoft.com/office/word/2010/wordprocessingCanvas" xmlns:mo="http://schemas.microsoft.com/office/mac/office/2008/main" xmlns:mc="http://schemas.openxmlformats.org/markup-compatibility/2006" xmlns:mv="urn:schemas-microsoft-com:mac:vml" xmlns:o="urn:schemas-microsoft-com:office:office" xmlns:r="http://schemas.openxmlformats.org/officeDocument/2006/relationships" xmlns:m="http://schemas.openxmlformats.org/officeDocument/2006/math" xmlns:v="urn:schemas-microsoft-com:vml" xmlns:wp14="http://schemas.microsoft.com/office/word/2010/wordprocessingDrawing" xmlns:wp="http://schemas.openxmlformats.org/drawingml/2006/wordprocessingDrawing" xmlns:w10="urn:schemas-microsoft-com:office:word" xmlns:w="http://schemas.openxmlformats.org/wordprocessingml/2006/main" xmlns:w14="http://schemas.microsoft.com/office/word/2010/wordml" xmlns:w15="http://schemas.microsoft.com/office/word/2012/wordml" xmlns:wpg="http://schemas.microsoft.com/office/word/2010/wordprocessingGroup" xmlns:wpi="http://schemas.microsoft.com/office/word/2010/wordprocessingInk" xmlns:wne="http://schemas.microsoft.com/office/word/2006/wordml" xmlns:wps="http://schemas.microsoft.com/office/word/2010/wordprocessingShape" mc:Ignorable="w14 w15 wp14">
+<w:document xmlns:wpc="http://schemas.microsoft.com/office/word/2010/wordprocessingCanvas" xmlns:mc="http://schemas.openxmlformats.org/markup-compatibility/2006" xmlns:o="urn:schemas-microsoft-com:office:office" xmlns:r="http://schemas.openxmlformats.org/officeDocument/2006/relationships" xmlns:m="http://schemas.openxmlformats.org/officeDocument/2006/math" xmlns:v="urn:schemas-microsoft-com:vml" xmlns:wp14="http://schemas.microsoft.com/office/word/2010/wordprocessingDrawing" xmlns:wp="http://schemas.openxmlformats.org/drawingml/2006/wordprocessingDrawing" xmlns:w10="urn:schemas-microsoft-com:office:word" xmlns:w="http://schemas.openxmlformats.org/wordprocessingml/2006/main" xmlns:w14="http://schemas.microsoft.com/office/word/2010/wordml" xmlns:w15="http://schemas.microsoft.com/office/word/2012/wordml" xmlns:wpg="http://schemas.microsoft.com/office/word/2010/wordprocessingGroup" xmlns:wpi="http://schemas.microsoft.com/office/word/2010/wordprocessingInk" xmlns:wne="http://schemas.microsoft.com/office/word/2006/wordml" xmlns:wps="http://schemas.microsoft.com/office/word/2010/wordprocessingShape" mc:Ignorable="w14 w15 wp14">
   <w:body>
     <w:p>
       <w:pPr>
@@ -306,43 +306,49 @@
     </w:p>
     <w:p>
       <w:pPr>
-        <w:rPr>
-          <w:sz w:val="24"/>
-        </w:rPr>
-      </w:pPr>
-    </w:p>
-    <w:p>
-      <w:pPr>
-        <w:rPr>
-          <w:sz w:val="24"/>
-        </w:rPr>
-      </w:pPr>
-      <w:r>
-        <w:rPr>
-          <w:sz w:val="24"/>
-        </w:rPr>
-        <w:t>Y_TRAIN:</w:t>
-      </w:r>
-    </w:p>
-    <w:p>
-      <w:pPr>
-        <w:pStyle w:val="ListParagraph"/>
-        <w:numPr>
-          <w:ilvl w:val="0"/>
-          <w:numId w:val="3"/>
-        </w:numPr>
-        <w:rPr>
-          <w:sz w:val="24"/>
-        </w:rPr>
-      </w:pPr>
-      <w:r>
-        <w:rPr>
-          <w:sz w:val="24"/>
-        </w:rPr>
-        <w:t>0/1 (1 if team A wins and 0 if team B wins)</w:t>
+        <w:pStyle w:val="ListParagraph"/>
+        <w:numPr>
+          <w:ilvl w:val="0"/>
+          <w:numId w:val="2"/>
+        </w:numPr>
+        <w:rPr>
+          <w:sz w:val="24"/>
+        </w:rPr>
+      </w:pPr>
+      <w:r>
+        <w:rPr>
+          <w:sz w:val="24"/>
+        </w:rPr>
+        <w:t>Scores difference so far A-B (Indicator variable</w:t>
       </w:r>
       <w:bookmarkStart w:id="0" w:name="_GoBack"/>
       <w:bookmarkEnd w:id="0"/>
+      <w:r>
+        <w:rPr>
+          <w:sz w:val="24"/>
+        </w:rPr>
+        <w:t>)</w:t>
+      </w:r>
+    </w:p>
+    <w:p>
+      <w:pPr>
+        <w:rPr>
+          <w:sz w:val="24"/>
+        </w:rPr>
+      </w:pPr>
+    </w:p>
+    <w:p>
+      <w:pPr>
+        <w:rPr>
+          <w:sz w:val="24"/>
+        </w:rPr>
+      </w:pPr>
+      <w:r>
+        <w:rPr>
+          <w:sz w:val="24"/>
+        </w:rPr>
+        <w:t>Y_TRAIN:</w:t>
+      </w:r>
     </w:p>
     <w:p>
       <w:pPr>
@@ -359,6 +365,24 @@
         <w:rPr>
           <w:sz w:val="24"/>
         </w:rPr>
+        <w:t>0/1 (1 if team A wins and 0 if team B wins)</w:t>
+      </w:r>
+    </w:p>
+    <w:p>
+      <w:pPr>
+        <w:pStyle w:val="ListParagraph"/>
+        <w:numPr>
+          <w:ilvl w:val="0"/>
+          <w:numId w:val="3"/>
+        </w:numPr>
+        <w:rPr>
+          <w:sz w:val="24"/>
+        </w:rPr>
+      </w:pPr>
+      <w:r>
+        <w:rPr>
+          <w:sz w:val="24"/>
+        </w:rPr>
         <w:t>Point difference (positive if team</w:t>
       </w:r>
       <w:r>
@@ -408,6 +432,11 @@
     </w:p>
     <w:p>
       <w:pPr>
+        <w:pStyle w:val="ListParagraph"/>
+        <w:numPr>
+          <w:ilvl w:val="0"/>
+          <w:numId w:val="4"/>
+        </w:numPr>
         <w:rPr>
           <w:sz w:val="24"/>
         </w:rPr>
@@ -418,19 +447,50 @@
         </w:rPr>
         <w:t>1 – HT wins</w:t>
       </w:r>
-    </w:p>
-    <w:p>
-      <w:pPr>
-        <w:rPr>
-          <w:sz w:val="24"/>
-        </w:rPr>
-      </w:pPr>
+      <w:r>
+        <w:rPr>
+          <w:sz w:val="24"/>
+        </w:rPr>
+        <w:t xml:space="preserve"> </w:t>
+      </w:r>
       <w:r>
         <w:rPr>
           <w:sz w:val="24"/>
         </w:rPr>
         <w:t>0 – VT wins</w:t>
       </w:r>
+    </w:p>
+    <w:p>
+      <w:pPr>
+        <w:pStyle w:val="ListParagraph"/>
+        <w:numPr>
+          <w:ilvl w:val="0"/>
+          <w:numId w:val="4"/>
+        </w:numPr>
+        <w:rPr>
+          <w:sz w:val="24"/>
+        </w:rPr>
+      </w:pPr>
+      <w:r>
+        <w:rPr>
+          <w:sz w:val="24"/>
+        </w:rPr>
+        <w:t xml:space="preserve">Victory margin </w:t>
+      </w:r>
+    </w:p>
+    <w:p>
+      <w:pPr>
+        <w:rPr>
+          <w:sz w:val="24"/>
+        </w:rPr>
+      </w:pPr>
+    </w:p>
+    <w:p>
+      <w:pPr>
+        <w:rPr>
+          <w:sz w:val="24"/>
+        </w:rPr>
+      </w:pPr>
     </w:p>
     <w:sectPr>
       <w:pgSz w:w="11906" w:h="16838"/>
@@ -443,8 +503,94 @@
 </file>
 
 <file path=word/numbering.xml><?xml version="1.0" encoding="utf-8"?>
-<w:numbering xmlns:wpc="http://schemas.microsoft.com/office/word/2010/wordprocessingCanvas" xmlns:mo="http://schemas.microsoft.com/office/mac/office/2008/main" xmlns:mc="http://schemas.openxmlformats.org/markup-compatibility/2006" xmlns:mv="urn:schemas-microsoft-com:mac:vml" xmlns:o="urn:schemas-microsoft-com:office:office" xmlns:r="http://schemas.openxmlformats.org/officeDocument/2006/relationships" xmlns:m="http://schemas.openxmlformats.org/officeDocument/2006/math" xmlns:v="urn:schemas-microsoft-com:vml" xmlns:wp14="http://schemas.microsoft.com/office/word/2010/wordprocessingDrawing" xmlns:wp="http://schemas.openxmlformats.org/drawingml/2006/wordprocessingDrawing" xmlns:w10="urn:schemas-microsoft-com:office:word" xmlns:w="http://schemas.openxmlformats.org/wordprocessingml/2006/main" xmlns:w14="http://schemas.microsoft.com/office/word/2010/wordml" xmlns:w15="http://schemas.microsoft.com/office/word/2012/wordml" xmlns:wpg="http://schemas.microsoft.com/office/word/2010/wordprocessingGroup" xmlns:wpi="http://schemas.microsoft.com/office/word/2010/wordprocessingInk" xmlns:wne="http://schemas.microsoft.com/office/word/2006/wordml" xmlns:wps="http://schemas.microsoft.com/office/word/2010/wordprocessingShape" mc:Ignorable="w14 w15 wp14">
+<w:numbering xmlns:wpc="http://schemas.microsoft.com/office/word/2010/wordprocessingCanvas" xmlns:mc="http://schemas.openxmlformats.org/markup-compatibility/2006" xmlns:o="urn:schemas-microsoft-com:office:office" xmlns:r="http://schemas.openxmlformats.org/officeDocument/2006/relationships" xmlns:m="http://schemas.openxmlformats.org/officeDocument/2006/math" xmlns:v="urn:schemas-microsoft-com:vml" xmlns:wp14="http://schemas.microsoft.com/office/word/2010/wordprocessingDrawing" xmlns:wp="http://schemas.openxmlformats.org/drawingml/2006/wordprocessingDrawing" xmlns:w10="urn:schemas-microsoft-com:office:word" xmlns:w="http://schemas.openxmlformats.org/wordprocessingml/2006/main" xmlns:w14="http://schemas.microsoft.com/office/word/2010/wordml" xmlns:w15="http://schemas.microsoft.com/office/word/2012/wordml" xmlns:wpg="http://schemas.microsoft.com/office/word/2010/wordprocessingGroup" xmlns:wpi="http://schemas.microsoft.com/office/word/2010/wordprocessingInk" xmlns:wne="http://schemas.microsoft.com/office/word/2006/wordml" xmlns:wps="http://schemas.microsoft.com/office/word/2010/wordprocessingShape" mc:Ignorable="w14 w15 wp14">
   <w:abstractNum w:abstractNumId="0">
+    <w:nsid w:val="0AF87F8B"/>
+    <w:multiLevelType w:val="hybridMultilevel"/>
+    <w:tmpl w:val="8704419A"/>
+    <w:lvl w:ilvl="0" w:tplc="4009000F">
+      <w:start w:val="1"/>
+      <w:numFmt w:val="decimal"/>
+      <w:lvlText w:val="%1."/>
+      <w:lvlJc w:val="left"/>
+      <w:pPr>
+        <w:ind w:left="720" w:hanging="360"/>
+      </w:pPr>
+    </w:lvl>
+    <w:lvl w:ilvl="1" w:tplc="40090019" w:tentative="1">
+      <w:start w:val="1"/>
+      <w:numFmt w:val="lowerLetter"/>
+      <w:lvlText w:val="%2."/>
+      <w:lvlJc w:val="left"/>
+      <w:pPr>
+        <w:ind w:left="1440" w:hanging="360"/>
+      </w:pPr>
+    </w:lvl>
+    <w:lvl w:ilvl="2" w:tplc="4009001B" w:tentative="1">
+      <w:start w:val="1"/>
+      <w:numFmt w:val="lowerRoman"/>
+      <w:lvlText w:val="%3."/>
+      <w:lvlJc w:val="right"/>
+      <w:pPr>
+        <w:ind w:left="2160" w:hanging="180"/>
+      </w:pPr>
+    </w:lvl>
+    <w:lvl w:ilvl="3" w:tplc="4009000F" w:tentative="1">
+      <w:start w:val="1"/>
+      <w:numFmt w:val="decimal"/>
+      <w:lvlText w:val="%4."/>
+      <w:lvlJc w:val="left"/>
+      <w:pPr>
+        <w:ind w:left="2880" w:hanging="360"/>
+      </w:pPr>
+    </w:lvl>
+    <w:lvl w:ilvl="4" w:tplc="40090019" w:tentative="1">
+      <w:start w:val="1"/>
+      <w:numFmt w:val="lowerLetter"/>
+      <w:lvlText w:val="%5."/>
+      <w:lvlJc w:val="left"/>
+      <w:pPr>
+        <w:ind w:left="3600" w:hanging="360"/>
+      </w:pPr>
+    </w:lvl>
+    <w:lvl w:ilvl="5" w:tplc="4009001B" w:tentative="1">
+      <w:start w:val="1"/>
+      <w:numFmt w:val="lowerRoman"/>
+      <w:lvlText w:val="%6."/>
+      <w:lvlJc w:val="right"/>
+      <w:pPr>
+        <w:ind w:left="4320" w:hanging="180"/>
+      </w:pPr>
+    </w:lvl>
+    <w:lvl w:ilvl="6" w:tplc="4009000F" w:tentative="1">
+      <w:start w:val="1"/>
+      <w:numFmt w:val="decimal"/>
+      <w:lvlText w:val="%7."/>
+      <w:lvlJc w:val="left"/>
+      <w:pPr>
+        <w:ind w:left="5040" w:hanging="360"/>
+      </w:pPr>
+    </w:lvl>
+    <w:lvl w:ilvl="7" w:tplc="40090019" w:tentative="1">
+      <w:start w:val="1"/>
+      <w:numFmt w:val="lowerLetter"/>
+      <w:lvlText w:val="%8."/>
+      <w:lvlJc w:val="left"/>
+      <w:pPr>
+        <w:ind w:left="5760" w:hanging="360"/>
+      </w:pPr>
+    </w:lvl>
+    <w:lvl w:ilvl="8" w:tplc="4009001B" w:tentative="1">
+      <w:start w:val="1"/>
+      <w:numFmt w:val="lowerRoman"/>
+      <w:lvlText w:val="%9."/>
+      <w:lvlJc w:val="right"/>
+      <w:pPr>
+        <w:ind w:left="6480" w:hanging="180"/>
+      </w:pPr>
+    </w:lvl>
+  </w:abstractNum>
+  <w:abstractNum w:abstractNumId="1">
     <w:nsid w:val="0DA4767C"/>
     <w:multiLevelType w:val="hybridMultilevel"/>
     <w:tmpl w:val="50983E2A"/>
@@ -533,7 +679,7 @@
       </w:pPr>
     </w:lvl>
   </w:abstractNum>
-  <w:abstractNum w:abstractNumId="1">
+  <w:abstractNum w:abstractNumId="2">
     <w:nsid w:val="5D5678BC"/>
     <w:multiLevelType w:val="hybridMultilevel"/>
     <w:tmpl w:val="7FEAC662"/>
@@ -622,7 +768,7 @@
       </w:pPr>
     </w:lvl>
   </w:abstractNum>
-  <w:abstractNum w:abstractNumId="2">
+  <w:abstractNum w:abstractNumId="3">
     <w:nsid w:val="612170DA"/>
     <w:multiLevelType w:val="hybridMultilevel"/>
     <w:tmpl w:val="6E6A445C"/>
@@ -709,12 +855,15 @@
     </w:lvl>
   </w:abstractNum>
   <w:num w:numId="1">
+    <w:abstractNumId w:val="3"/>
+  </w:num>
+  <w:num w:numId="2">
     <w:abstractNumId w:val="2"/>
   </w:num>
-  <w:num w:numId="2">
+  <w:num w:numId="3">
     <w:abstractNumId w:val="1"/>
   </w:num>
-  <w:num w:numId="3">
+  <w:num w:numId="4">
     <w:abstractNumId w:val="0"/>
   </w:num>
 </w:numbering>
@@ -737,7 +886,7 @@
       </w:pPr>
     </w:pPrDefault>
   </w:docDefaults>
-  <w:latentStyles w:defLockedState="0" w:defUIPriority="99" w:defSemiHidden="0" w:defUnhideWhenUsed="0" w:defQFormat="0" w:count="382">
+  <w:latentStyles w:defLockedState="0" w:defUIPriority="99" w:defSemiHidden="0" w:defUnhideWhenUsed="0" w:defQFormat="0" w:count="371">
     <w:lsdException w:name="Normal" w:uiPriority="0" w:qFormat="1"/>
     <w:lsdException w:name="heading 1" w:uiPriority="9" w:qFormat="1"/>
     <w:lsdException w:name="heading 2" w:semiHidden="1" w:uiPriority="9" w:unhideWhenUsed="1" w:qFormat="1"/>
@@ -843,6 +992,7 @@
     <w:lsdException w:name="HTML Sample" w:semiHidden="1" w:unhideWhenUsed="1"/>
     <w:lsdException w:name="HTML Typewriter" w:semiHidden="1" w:unhideWhenUsed="1"/>
     <w:lsdException w:name="HTML Variable" w:semiHidden="1" w:unhideWhenUsed="1"/>
+    <w:lsdException w:name="Normal Table" w:semiHidden="1" w:unhideWhenUsed="1"/>
     <w:lsdException w:name="annotation subject" w:semiHidden="1" w:unhideWhenUsed="1"/>
     <w:lsdException w:name="No List" w:semiHidden="1" w:unhideWhenUsed="1"/>
     <w:lsdException w:name="Outline List 1" w:semiHidden="1" w:unhideWhenUsed="1"/>
@@ -888,9 +1038,11 @@
     <w:lsdException w:name="Table Subtle 1" w:semiHidden="1" w:unhideWhenUsed="1"/>
     <w:lsdException w:name="Table Subtle 2" w:semiHidden="1" w:unhideWhenUsed="1"/>
     <w:lsdException w:name="Table Web 1" w:semiHidden="1" w:unhideWhenUsed="1"/>
+    <w:lsdException w:name="Table Web 2" w:semiHidden="1" w:unhideWhenUsed="1"/>
     <w:lsdException w:name="Table Web 3" w:semiHidden="1" w:unhideWhenUsed="1"/>
     <w:lsdException w:name="Balloon Text" w:semiHidden="1" w:unhideWhenUsed="1"/>
     <w:lsdException w:name="Table Grid" w:uiPriority="39"/>
+    <w:lsdException w:name="Table Theme" w:semiHidden="1" w:unhideWhenUsed="1"/>
     <w:lsdException w:name="Placeholder Text" w:semiHidden="1"/>
     <w:lsdException w:name="No Spacing" w:uiPriority="1" w:qFormat="1"/>
     <w:lsdException w:name="Light Shading" w:uiPriority="60"/>
@@ -1106,8 +1258,6 @@
     <w:lsdException w:name="List Table 5 Dark Accent 6" w:uiPriority="50"/>
     <w:lsdException w:name="List Table 6 Colorful Accent 6" w:uiPriority="51"/>
     <w:lsdException w:name="List Table 7 Colorful Accent 6" w:uiPriority="52"/>
-    <w:lsdException w:name="Mention" w:semiHidden="1" w:unhideWhenUsed="1"/>
-    <w:lsdException w:name="Smart Hyperlink" w:semiHidden="1" w:unhideWhenUsed="1"/>
   </w:latentStyles>
   <w:style w:type="paragraph" w:default="1" w:styleId="Normal">
     <w:name w:val="Normal"/>

</xml_diff>